<commit_message>
more integration tests and solution.pdf
</commit_message>
<xml_diff>
--- a/solution.docx
+++ b/solution.docx
@@ -289,10 +289,7 @@
         </w:numPr>
       </w:pPr>
       <w:r>
-        <w:t>spri</w:t>
-      </w:r>
-      <w:r>
-        <w:t>ng boot 1.4 release for IOC(Inversion of Control) and Dependency Injection.</w:t>
+        <w:t>Java 1.7</w:t>
       </w:r>
     </w:p>
     <w:p>
@@ -304,7 +301,13 @@
         </w:numPr>
       </w:pPr>
       <w:r>
-        <w:t>JPA as object relation model framework</w:t>
+        <w:t>S</w:t>
+      </w:r>
+      <w:r>
+        <w:t>pri</w:t>
+      </w:r>
+      <w:r>
+        <w:t>ng boot 1.4 release for IOC(Inversion of Control) and Dependency Injection.</w:t>
       </w:r>
     </w:p>
     <w:p>
@@ -316,7 +319,7 @@
         </w:numPr>
       </w:pPr>
       <w:r>
-        <w:t>h2 database for persistence in test</w:t>
+        <w:t>JPA as object relation model framework</w:t>
       </w:r>
     </w:p>
     <w:p>
@@ -327,6 +330,9 @@
           <w:numId w:val="2"/>
         </w:numPr>
       </w:pPr>
+      <w:r>
+        <w:t>JUnit and Mockito for unit test cases</w:t>
+      </w:r>
     </w:p>
     <w:p>
       <w:pPr>
@@ -337,7 +343,7 @@
         </w:numPr>
       </w:pPr>
       <w:r>
-        <w:t>mysql database for use in production</w:t>
+        <w:t>h2 database for persistence in test</w:t>
       </w:r>
     </w:p>
     <w:p>
@@ -349,7 +355,43 @@
         </w:numPr>
       </w:pPr>
       <w:r>
-        <w:t>maven 3.x for project build management</w:t>
+        <w:t>S</w:t>
+      </w:r>
+      <w:r>
+        <w:t>pring boot test for integration tests</w:t>
+      </w:r>
+    </w:p>
+    <w:p>
+      <w:pPr>
+        <w:pStyle w:val="ListParagraph"/>
+        <w:numPr>
+          <w:ilvl w:val="0"/>
+          <w:numId w:val="2"/>
+        </w:numPr>
+      </w:pPr>
+      <w:r>
+        <w:t>M</w:t>
+      </w:r>
+      <w:r>
+        <w:t>yS</w:t>
+      </w:r>
+      <w:r>
+        <w:t>ql database for use in production</w:t>
+      </w:r>
+    </w:p>
+    <w:p>
+      <w:pPr>
+        <w:pStyle w:val="ListParagraph"/>
+        <w:numPr>
+          <w:ilvl w:val="0"/>
+          <w:numId w:val="2"/>
+        </w:numPr>
+      </w:pPr>
+      <w:r>
+        <w:t>M</w:t>
+      </w:r>
+      <w:r>
+        <w:t>aven 3.x for project build management</w:t>
       </w:r>
     </w:p>
     <w:p>
@@ -430,22 +472,32 @@
         <w:t xml:space="preserve"> in spring have matured that </w:t>
       </w:r>
       <w:r>
-        <w:t xml:space="preserve">you have to write minimum set of xml based configurations. </w:t>
+        <w:t>you have to wr</w:t>
+      </w:r>
+      <w:r>
+        <w:t>ite minimum set of xml-</w:t>
+      </w:r>
+      <w:r>
+        <w:t xml:space="preserve">based configurations. </w:t>
       </w:r>
       <w:r>
         <w:t>What spring still lags is you still have to bring all the</w:t>
       </w:r>
       <w:r>
-        <w:t xml:space="preserve">se components together and is less intuitive. For example we still have to configure the dataSource. Many a times we are just copying the configuration xml and tweaking them </w:t>
-      </w:r>
-      <w:r>
-        <w:t xml:space="preserve"> </w:t>
-      </w:r>
-      <w:r>
-        <w:t>for our requirements.</w:t>
-      </w:r>
-      <w:r>
-        <w:t xml:space="preserve"> We also have to make sure that versions of different components are compatible with each other in the project build management tool of our choice.</w:t>
+        <w:t>se components together and is less intuitive. For example</w:t>
+      </w:r>
+      <w:r>
+        <w:t>,</w:t>
+      </w:r>
+      <w:r>
+        <w:t xml:space="preserve"> we still have to configure the dataSource. Many a times we are just copying the configuration xml and tweaking them for our requirements.</w:t>
+      </w:r>
+      <w:r>
+        <w:t xml:space="preserve"> We also have to make sure that versions of different </w:t>
+      </w:r>
+      <w:r>
+        <w:lastRenderedPageBreak/>
+        <w:t>components are compatible with each other in the project build management tool of our choice.</w:t>
       </w:r>
     </w:p>
     <w:p>
@@ -2012,6 +2064,419 @@
             </w:r>
           </w:p>
           <w:p>
+            <w:pPr>
+              <w:rPr>
+                <w:rFonts w:ascii="Monaco" w:hAnsi="Monaco" w:cs="Monaco"/>
+                <w:color w:val="008080"/>
+                <w:sz w:val="22"/>
+                <w:szCs w:val="22"/>
+              </w:rPr>
+            </w:pPr>
+            <w:r>
+              <w:rPr>
+                <w:rFonts w:ascii="Monaco" w:hAnsi="Monaco" w:cs="Monaco"/>
+                <w:color w:val="000000"/>
+                <w:sz w:val="22"/>
+                <w:szCs w:val="22"/>
+              </w:rPr>
+              <w:tab/>
+            </w:r>
+            <w:r>
+              <w:rPr>
+                <w:rFonts w:ascii="Monaco" w:hAnsi="Monaco" w:cs="Monaco"/>
+                <w:color w:val="000000"/>
+                <w:sz w:val="22"/>
+                <w:szCs w:val="22"/>
+              </w:rPr>
+              <w:tab/>
+            </w:r>
+            <w:r>
+              <w:rPr>
+                <w:rFonts w:ascii="Monaco" w:hAnsi="Monaco" w:cs="Monaco"/>
+                <w:color w:val="008080"/>
+                <w:sz w:val="22"/>
+                <w:szCs w:val="22"/>
+              </w:rPr>
+              <w:t>&lt;/</w:t>
+            </w:r>
+            <w:r>
+              <w:rPr>
+                <w:rFonts w:ascii="Monaco" w:hAnsi="Monaco" w:cs="Monaco"/>
+                <w:color w:val="3F7F7F"/>
+                <w:sz w:val="22"/>
+                <w:szCs w:val="22"/>
+              </w:rPr>
+              <w:t>dependency</w:t>
+            </w:r>
+            <w:r>
+              <w:rPr>
+                <w:rFonts w:ascii="Monaco" w:hAnsi="Monaco" w:cs="Monaco"/>
+                <w:color w:val="008080"/>
+                <w:sz w:val="22"/>
+                <w:szCs w:val="22"/>
+              </w:rPr>
+              <w:t>&gt;</w:t>
+            </w:r>
+          </w:p>
+          <w:p>
+            <w:pPr>
+              <w:widowControl w:val="0"/>
+              <w:autoSpaceDE w:val="0"/>
+              <w:autoSpaceDN w:val="0"/>
+              <w:adjustRightInd w:val="0"/>
+              <w:rPr>
+                <w:rFonts w:ascii="Monaco" w:hAnsi="Monaco" w:cs="Monaco"/>
+                <w:sz w:val="22"/>
+                <w:szCs w:val="22"/>
+              </w:rPr>
+            </w:pPr>
+            <w:r>
+              <w:rPr>
+                <w:rFonts w:ascii="Monaco" w:hAnsi="Monaco" w:cs="Monaco"/>
+                <w:color w:val="008080"/>
+                <w:sz w:val="22"/>
+                <w:szCs w:val="22"/>
+              </w:rPr>
+              <w:t xml:space="preserve">           </w:t>
+            </w:r>
+            <w:r>
+              <w:rPr>
+                <w:rFonts w:ascii="Monaco" w:hAnsi="Monaco" w:cs="Monaco"/>
+                <w:color w:val="008080"/>
+                <w:sz w:val="22"/>
+                <w:szCs w:val="22"/>
+              </w:rPr>
+              <w:t>&lt;</w:t>
+            </w:r>
+            <w:r>
+              <w:rPr>
+                <w:rFonts w:ascii="Monaco" w:hAnsi="Monaco" w:cs="Monaco"/>
+                <w:color w:val="3F7F7F"/>
+                <w:sz w:val="22"/>
+                <w:szCs w:val="22"/>
+              </w:rPr>
+              <w:t>dependency</w:t>
+            </w:r>
+            <w:r>
+              <w:rPr>
+                <w:rFonts w:ascii="Monaco" w:hAnsi="Monaco" w:cs="Monaco"/>
+                <w:color w:val="008080"/>
+                <w:sz w:val="22"/>
+                <w:szCs w:val="22"/>
+              </w:rPr>
+              <w:t>&gt;</w:t>
+            </w:r>
+          </w:p>
+          <w:p>
+            <w:pPr>
+              <w:widowControl w:val="0"/>
+              <w:autoSpaceDE w:val="0"/>
+              <w:autoSpaceDN w:val="0"/>
+              <w:adjustRightInd w:val="0"/>
+              <w:rPr>
+                <w:rFonts w:ascii="Monaco" w:hAnsi="Monaco" w:cs="Monaco"/>
+                <w:sz w:val="22"/>
+                <w:szCs w:val="22"/>
+              </w:rPr>
+            </w:pPr>
+            <w:r>
+              <w:rPr>
+                <w:rFonts w:ascii="Monaco" w:hAnsi="Monaco" w:cs="Monaco"/>
+                <w:color w:val="000000"/>
+                <w:sz w:val="22"/>
+                <w:szCs w:val="22"/>
+              </w:rPr>
+              <w:tab/>
+            </w:r>
+            <w:r>
+              <w:rPr>
+                <w:rFonts w:ascii="Monaco" w:hAnsi="Monaco" w:cs="Monaco"/>
+                <w:color w:val="000000"/>
+                <w:sz w:val="22"/>
+                <w:szCs w:val="22"/>
+              </w:rPr>
+              <w:tab/>
+            </w:r>
+            <w:r>
+              <w:rPr>
+                <w:rFonts w:ascii="Monaco" w:hAnsi="Monaco" w:cs="Monaco"/>
+                <w:color w:val="000000"/>
+                <w:sz w:val="22"/>
+                <w:szCs w:val="22"/>
+              </w:rPr>
+              <w:tab/>
+            </w:r>
+            <w:r>
+              <w:rPr>
+                <w:rFonts w:ascii="Monaco" w:hAnsi="Monaco" w:cs="Monaco"/>
+                <w:color w:val="008080"/>
+                <w:sz w:val="22"/>
+                <w:szCs w:val="22"/>
+              </w:rPr>
+              <w:t>&lt;</w:t>
+            </w:r>
+            <w:r>
+              <w:rPr>
+                <w:rFonts w:ascii="Monaco" w:hAnsi="Monaco" w:cs="Monaco"/>
+                <w:color w:val="3F7F7F"/>
+                <w:sz w:val="22"/>
+                <w:szCs w:val="22"/>
+              </w:rPr>
+              <w:t>groupId</w:t>
+            </w:r>
+            <w:r>
+              <w:rPr>
+                <w:rFonts w:ascii="Monaco" w:hAnsi="Monaco" w:cs="Monaco"/>
+                <w:color w:val="008080"/>
+                <w:sz w:val="22"/>
+                <w:szCs w:val="22"/>
+              </w:rPr>
+              <w:t>&gt;</w:t>
+            </w:r>
+            <w:r>
+              <w:rPr>
+                <w:rFonts w:ascii="Monaco" w:hAnsi="Monaco" w:cs="Monaco"/>
+                <w:color w:val="000000"/>
+                <w:sz w:val="22"/>
+                <w:szCs w:val="22"/>
+              </w:rPr>
+              <w:t>org.springframework.boot</w:t>
+            </w:r>
+            <w:r>
+              <w:rPr>
+                <w:rFonts w:ascii="Monaco" w:hAnsi="Monaco" w:cs="Monaco"/>
+                <w:color w:val="008080"/>
+                <w:sz w:val="22"/>
+                <w:szCs w:val="22"/>
+              </w:rPr>
+              <w:t>&lt;/</w:t>
+            </w:r>
+            <w:r>
+              <w:rPr>
+                <w:rFonts w:ascii="Monaco" w:hAnsi="Monaco" w:cs="Monaco"/>
+                <w:color w:val="3F7F7F"/>
+                <w:sz w:val="22"/>
+                <w:szCs w:val="22"/>
+              </w:rPr>
+              <w:t>groupId</w:t>
+            </w:r>
+            <w:r>
+              <w:rPr>
+                <w:rFonts w:ascii="Monaco" w:hAnsi="Monaco" w:cs="Monaco"/>
+                <w:color w:val="008080"/>
+                <w:sz w:val="22"/>
+                <w:szCs w:val="22"/>
+              </w:rPr>
+              <w:t>&gt;</w:t>
+            </w:r>
+          </w:p>
+          <w:p>
+            <w:pPr>
+              <w:widowControl w:val="0"/>
+              <w:autoSpaceDE w:val="0"/>
+              <w:autoSpaceDN w:val="0"/>
+              <w:adjustRightInd w:val="0"/>
+              <w:rPr>
+                <w:rFonts w:ascii="Monaco" w:hAnsi="Monaco" w:cs="Monaco"/>
+                <w:sz w:val="22"/>
+                <w:szCs w:val="22"/>
+              </w:rPr>
+            </w:pPr>
+            <w:r>
+              <w:rPr>
+                <w:rFonts w:ascii="Monaco" w:hAnsi="Monaco" w:cs="Monaco"/>
+                <w:color w:val="000000"/>
+                <w:sz w:val="22"/>
+                <w:szCs w:val="22"/>
+              </w:rPr>
+              <w:tab/>
+            </w:r>
+            <w:r>
+              <w:rPr>
+                <w:rFonts w:ascii="Monaco" w:hAnsi="Monaco" w:cs="Monaco"/>
+                <w:color w:val="000000"/>
+                <w:sz w:val="22"/>
+                <w:szCs w:val="22"/>
+              </w:rPr>
+              <w:tab/>
+            </w:r>
+            <w:r>
+              <w:rPr>
+                <w:rFonts w:ascii="Monaco" w:hAnsi="Monaco" w:cs="Monaco"/>
+                <w:color w:val="000000"/>
+                <w:sz w:val="22"/>
+                <w:szCs w:val="22"/>
+              </w:rPr>
+              <w:tab/>
+            </w:r>
+            <w:r>
+              <w:rPr>
+                <w:rFonts w:ascii="Monaco" w:hAnsi="Monaco" w:cs="Monaco"/>
+                <w:color w:val="008080"/>
+                <w:sz w:val="22"/>
+                <w:szCs w:val="22"/>
+              </w:rPr>
+              <w:t>&lt;</w:t>
+            </w:r>
+            <w:r>
+              <w:rPr>
+                <w:rFonts w:ascii="Monaco" w:hAnsi="Monaco" w:cs="Monaco"/>
+                <w:color w:val="3F7F7F"/>
+                <w:sz w:val="22"/>
+                <w:szCs w:val="22"/>
+              </w:rPr>
+              <w:t>artifactId</w:t>
+            </w:r>
+            <w:r>
+              <w:rPr>
+                <w:rFonts w:ascii="Monaco" w:hAnsi="Monaco" w:cs="Monaco"/>
+                <w:color w:val="008080"/>
+                <w:sz w:val="22"/>
+                <w:szCs w:val="22"/>
+              </w:rPr>
+              <w:t>&gt;</w:t>
+            </w:r>
+            <w:r>
+              <w:rPr>
+                <w:rFonts w:ascii="Monaco" w:hAnsi="Monaco" w:cs="Monaco"/>
+                <w:color w:val="000000"/>
+                <w:sz w:val="22"/>
+                <w:szCs w:val="22"/>
+              </w:rPr>
+              <w:t>spring-boot-starter-test</w:t>
+            </w:r>
+            <w:r>
+              <w:rPr>
+                <w:rFonts w:ascii="Monaco" w:hAnsi="Monaco" w:cs="Monaco"/>
+                <w:color w:val="008080"/>
+                <w:sz w:val="22"/>
+                <w:szCs w:val="22"/>
+              </w:rPr>
+              <w:t>&lt;/</w:t>
+            </w:r>
+            <w:r>
+              <w:rPr>
+                <w:rFonts w:ascii="Monaco" w:hAnsi="Monaco" w:cs="Monaco"/>
+                <w:color w:val="3F7F7F"/>
+                <w:sz w:val="22"/>
+                <w:szCs w:val="22"/>
+              </w:rPr>
+              <w:t>artifactId</w:t>
+            </w:r>
+            <w:r>
+              <w:rPr>
+                <w:rFonts w:ascii="Monaco" w:hAnsi="Monaco" w:cs="Monaco"/>
+                <w:color w:val="008080"/>
+                <w:sz w:val="22"/>
+                <w:szCs w:val="22"/>
+              </w:rPr>
+              <w:t>&gt;</w:t>
+            </w:r>
+          </w:p>
+          <w:p>
+            <w:pPr>
+              <w:widowControl w:val="0"/>
+              <w:autoSpaceDE w:val="0"/>
+              <w:autoSpaceDN w:val="0"/>
+              <w:adjustRightInd w:val="0"/>
+              <w:rPr>
+                <w:rFonts w:ascii="Monaco" w:hAnsi="Monaco" w:cs="Monaco"/>
+                <w:sz w:val="22"/>
+                <w:szCs w:val="22"/>
+              </w:rPr>
+            </w:pPr>
+            <w:r>
+              <w:rPr>
+                <w:rFonts w:ascii="Monaco" w:hAnsi="Monaco" w:cs="Monaco"/>
+                <w:color w:val="000000"/>
+                <w:sz w:val="22"/>
+                <w:szCs w:val="22"/>
+              </w:rPr>
+              <w:tab/>
+            </w:r>
+            <w:r>
+              <w:rPr>
+                <w:rFonts w:ascii="Monaco" w:hAnsi="Monaco" w:cs="Monaco"/>
+                <w:color w:val="000000"/>
+                <w:sz w:val="22"/>
+                <w:szCs w:val="22"/>
+              </w:rPr>
+              <w:tab/>
+            </w:r>
+            <w:r>
+              <w:rPr>
+                <w:rFonts w:ascii="Monaco" w:hAnsi="Monaco" w:cs="Monaco"/>
+                <w:color w:val="000000"/>
+                <w:sz w:val="22"/>
+                <w:szCs w:val="22"/>
+              </w:rPr>
+              <w:tab/>
+            </w:r>
+            <w:r>
+              <w:rPr>
+                <w:rFonts w:ascii="Monaco" w:hAnsi="Monaco" w:cs="Monaco"/>
+                <w:color w:val="008080"/>
+                <w:sz w:val="22"/>
+                <w:szCs w:val="22"/>
+              </w:rPr>
+              <w:t>&lt;</w:t>
+            </w:r>
+            <w:r>
+              <w:rPr>
+                <w:rFonts w:ascii="Monaco" w:hAnsi="Monaco" w:cs="Monaco"/>
+                <w:color w:val="3F7F7F"/>
+                <w:sz w:val="22"/>
+                <w:szCs w:val="22"/>
+              </w:rPr>
+              <w:t>scope</w:t>
+            </w:r>
+            <w:r>
+              <w:rPr>
+                <w:rFonts w:ascii="Monaco" w:hAnsi="Monaco" w:cs="Monaco"/>
+                <w:color w:val="008080"/>
+                <w:sz w:val="22"/>
+                <w:szCs w:val="22"/>
+              </w:rPr>
+              <w:t>&gt;</w:t>
+            </w:r>
+            <w:r>
+              <w:rPr>
+                <w:rFonts w:ascii="Monaco" w:hAnsi="Monaco" w:cs="Monaco"/>
+                <w:color w:val="000000"/>
+                <w:sz w:val="22"/>
+                <w:szCs w:val="22"/>
+              </w:rPr>
+              <w:t>test</w:t>
+            </w:r>
+            <w:r>
+              <w:rPr>
+                <w:rFonts w:ascii="Monaco" w:hAnsi="Monaco" w:cs="Monaco"/>
+                <w:color w:val="008080"/>
+                <w:sz w:val="22"/>
+                <w:szCs w:val="22"/>
+              </w:rPr>
+              <w:t>&lt;/</w:t>
+            </w:r>
+            <w:r>
+              <w:rPr>
+                <w:rFonts w:ascii="Monaco" w:hAnsi="Monaco" w:cs="Monaco"/>
+                <w:color w:val="3F7F7F"/>
+                <w:sz w:val="22"/>
+                <w:szCs w:val="22"/>
+              </w:rPr>
+              <w:t>scope</w:t>
+            </w:r>
+            <w:r>
+              <w:rPr>
+                <w:rFonts w:ascii="Monaco" w:hAnsi="Monaco" w:cs="Monaco"/>
+                <w:color w:val="008080"/>
+                <w:sz w:val="22"/>
+                <w:szCs w:val="22"/>
+              </w:rPr>
+              <w:t>&gt;</w:t>
+            </w:r>
+          </w:p>
+          <w:p>
             <w:r>
               <w:rPr>
                 <w:rFonts w:ascii="Monaco" w:hAnsi="Monaco" w:cs="Monaco"/>
@@ -2067,6 +2532,7 @@
         <w:pStyle w:val="Heading2"/>
       </w:pPr>
       <w:r>
+        <w:lastRenderedPageBreak/>
         <w:t>H2 database</w:t>
       </w:r>
     </w:p>
@@ -2329,6 +2795,7 @@
         <w:rPr>
           <w:i/>
         </w:rPr>
+        <w:lastRenderedPageBreak/>
         <w:t>findByAccountRef(String accountRef)</w:t>
       </w:r>
       <w:r>
@@ -2581,20 +3048,23 @@
         <w:t>this is</w:t>
       </w:r>
       <w:r>
-        <w:t xml:space="preserve"> set tot true</w:t>
-      </w:r>
-      <w:r>
-        <w:t xml:space="preserve"> to use the new IdentifierGenerator</w:t>
-      </w:r>
-      <w:r>
-        <w:t xml:space="preserve"> instead of the deprecated SequenceHiLoGenerator</w:t>
-      </w:r>
-      <w:r>
-        <w:t xml:space="preserve"> for generating sequences</w:t>
+        <w:t xml:space="preserve"> set to</w:t>
       </w:r>
       <w:bookmarkStart w:id="0" w:name="_GoBack"/>
       <w:bookmarkEnd w:id="0"/>
       <w:r>
+        <w:t xml:space="preserve"> true</w:t>
+      </w:r>
+      <w:r>
+        <w:t xml:space="preserve"> to use the new IdentifierGenerator</w:t>
+      </w:r>
+      <w:r>
+        <w:t xml:space="preserve"> instead of the deprecated SequenceHiLoGenerator</w:t>
+      </w:r>
+      <w:r>
+        <w:t xml:space="preserve"> for generating sequences</w:t>
+      </w:r>
+      <w:r>
         <w:t>.</w:t>
       </w:r>
     </w:p>
@@ -2604,6 +3074,7 @@
         <w:pStyle w:val="Heading3"/>
       </w:pPr>
       <w:r>
+        <w:lastRenderedPageBreak/>
         <w:t xml:space="preserve">Use MySQL database for </w:t>
       </w:r>
       <w:r>
@@ -6012,7 +6483,7 @@
 </file>
 
 <file path=customXml/itemProps1.xml><?xml version="1.0" encoding="utf-8"?>
-<ds:datastoreItem xmlns:ds="http://schemas.openxmlformats.org/officeDocument/2006/customXml" ds:itemID="{5D33D68B-2BFF-F646-B682-877F3582B741}">
+<ds:datastoreItem xmlns:ds="http://schemas.openxmlformats.org/officeDocument/2006/customXml" ds:itemID="{9FB132A1-0E8D-BC48-822F-6BDB70245C85}">
   <ds:schemaRefs>
     <ds:schemaRef ds:uri="http://schemas.openxmlformats.org/officeDocument/2006/bibliography"/>
   </ds:schemaRefs>

</xml_diff>